<commit_message>
first update of RR (in progress)
</commit_message>
<xml_diff>
--- a/registered_report/reference-doc.docx
+++ b/registered_report/reference-doc.docx
@@ -4,9 +4,7 @@
   <w:body>
     <w:p>
       <w:pPr>
-        <w:rPr>
-          <w:rStyle w:val="PageNumber"/>
-        </w:rPr>
+        <w:pStyle w:val="authors"/>
       </w:pPr>
     </w:p>
     <w:p>
@@ -366,7 +364,7 @@
   <w:abstractNum w:abstractNumId="0" w15:restartNumberingAfterBreak="0">
     <w:nsid w:val="FFFFFF7C"/>
     <w:multiLevelType w:val="singleLevel"/>
-    <w:tmpl w:val="C73E47CC"/>
+    <w:tmpl w:val="AFE209C0"/>
     <w:lvl w:ilvl="0">
       <w:start w:val="1"/>
       <w:numFmt w:val="decimal"/>
@@ -383,7 +381,7 @@
   <w:abstractNum w:abstractNumId="1" w15:restartNumberingAfterBreak="0">
     <w:nsid w:val="FFFFFF7D"/>
     <w:multiLevelType w:val="singleLevel"/>
-    <w:tmpl w:val="B7D0338C"/>
+    <w:tmpl w:val="A9C8D6CA"/>
     <w:lvl w:ilvl="0">
       <w:start w:val="1"/>
       <w:numFmt w:val="decimal"/>
@@ -400,7 +398,7 @@
   <w:abstractNum w:abstractNumId="2" w15:restartNumberingAfterBreak="0">
     <w:nsid w:val="FFFFFF7E"/>
     <w:multiLevelType w:val="singleLevel"/>
-    <w:tmpl w:val="DDF46CE4"/>
+    <w:tmpl w:val="0DAAB524"/>
     <w:lvl w:ilvl="0">
       <w:start w:val="1"/>
       <w:numFmt w:val="decimal"/>
@@ -417,7 +415,7 @@
   <w:abstractNum w:abstractNumId="3" w15:restartNumberingAfterBreak="0">
     <w:nsid w:val="FFFFFF7F"/>
     <w:multiLevelType w:val="singleLevel"/>
-    <w:tmpl w:val="E0384B8C"/>
+    <w:tmpl w:val="9DE25862"/>
     <w:lvl w:ilvl="0">
       <w:start w:val="1"/>
       <w:numFmt w:val="decimal"/>
@@ -434,7 +432,7 @@
   <w:abstractNum w:abstractNumId="4" w15:restartNumberingAfterBreak="0">
     <w:nsid w:val="FFFFFF80"/>
     <w:multiLevelType w:val="singleLevel"/>
-    <w:tmpl w:val="AB4276DC"/>
+    <w:tmpl w:val="F12A76FC"/>
     <w:lvl w:ilvl="0">
       <w:start w:val="1"/>
       <w:numFmt w:val="bullet"/>
@@ -454,7 +452,7 @@
   <w:abstractNum w:abstractNumId="5" w15:restartNumberingAfterBreak="0">
     <w:nsid w:val="FFFFFF81"/>
     <w:multiLevelType w:val="singleLevel"/>
-    <w:tmpl w:val="5D226392"/>
+    <w:tmpl w:val="BE9E441A"/>
     <w:lvl w:ilvl="0">
       <w:start w:val="1"/>
       <w:numFmt w:val="bullet"/>
@@ -474,7 +472,7 @@
   <w:abstractNum w:abstractNumId="6" w15:restartNumberingAfterBreak="0">
     <w:nsid w:val="FFFFFF82"/>
     <w:multiLevelType w:val="singleLevel"/>
-    <w:tmpl w:val="63D8AD22"/>
+    <w:tmpl w:val="61F095A0"/>
     <w:lvl w:ilvl="0">
       <w:start w:val="1"/>
       <w:numFmt w:val="bullet"/>
@@ -494,7 +492,7 @@
   <w:abstractNum w:abstractNumId="7" w15:restartNumberingAfterBreak="0">
     <w:nsid w:val="FFFFFF83"/>
     <w:multiLevelType w:val="singleLevel"/>
-    <w:tmpl w:val="6F8003A4"/>
+    <w:tmpl w:val="DA7C5D44"/>
     <w:lvl w:ilvl="0">
       <w:start w:val="1"/>
       <w:numFmt w:val="bullet"/>
@@ -514,7 +512,7 @@
   <w:abstractNum w:abstractNumId="8" w15:restartNumberingAfterBreak="0">
     <w:nsid w:val="FFFFFF88"/>
     <w:multiLevelType w:val="singleLevel"/>
-    <w:tmpl w:val="D2FA4014"/>
+    <w:tmpl w:val="3B7C5DB0"/>
     <w:lvl w:ilvl="0">
       <w:start w:val="1"/>
       <w:numFmt w:val="decimal"/>
@@ -531,7 +529,7 @@
   <w:abstractNum w:abstractNumId="9" w15:restartNumberingAfterBreak="0">
     <w:nsid w:val="FFFFFF89"/>
     <w:multiLevelType w:val="singleLevel"/>
-    <w:tmpl w:val="1C043834"/>
+    <w:tmpl w:val="06E041BA"/>
     <w:lvl w:ilvl="0">
       <w:start w:val="1"/>
       <w:numFmt w:val="bullet"/>
@@ -2002,7 +2000,6 @@
     <w:next w:val="Normal"/>
     <w:link w:val="Heading2Char"/>
     <w:uiPriority w:val="9"/>
-    <w:semiHidden/>
     <w:unhideWhenUsed/>
     <w:qFormat/>
     <w:rsid w:val="002B1938"/>
@@ -2041,10 +2038,32 @@
       <w:color w:val="000000" w:themeColor="text1"/>
     </w:rPr>
   </w:style>
+  <w:style w:type="paragraph" w:styleId="Heading4">
+    <w:name w:val="heading 4"/>
+    <w:basedOn w:val="Normal"/>
+    <w:next w:val="authors"/>
+    <w:link w:val="Heading4Char"/>
+    <w:uiPriority w:val="9"/>
+    <w:semiHidden/>
+    <w:unhideWhenUsed/>
+    <w:qFormat/>
+    <w:rsid w:val="00611FCA"/>
+    <w:pPr>
+      <w:keepNext/>
+      <w:keepLines/>
+      <w:spacing w:before="40"/>
+      <w:jc w:val="center"/>
+      <w:outlineLvl w:val="3"/>
+    </w:pPr>
+    <w:rPr>
+      <w:rFonts w:eastAsiaTheme="majorEastAsia" w:cstheme="majorBidi"/>
+      <w:iCs/>
+      <w:color w:val="000000" w:themeColor="text1"/>
+    </w:rPr>
+  </w:style>
   <w:style w:type="character" w:default="1" w:styleId="DefaultParagraphFont">
     <w:name w:val="Default Paragraph Font"/>
     <w:uiPriority w:val="1"/>
-    <w:semiHidden/>
     <w:unhideWhenUsed/>
   </w:style>
   <w:style w:type="table" w:default="1" w:styleId="TableNormal">
@@ -2351,7 +2370,6 @@
     <w:basedOn w:val="DefaultParagraphFont"/>
     <w:link w:val="Heading2"/>
     <w:uiPriority w:val="9"/>
-    <w:semiHidden/>
     <w:rsid w:val="002B1938"/>
     <w:rPr>
       <w:rFonts w:ascii="Times New Roman" w:eastAsiaTheme="majorEastAsia" w:hAnsi="Times New Roman" w:cstheme="majorBidi"/>
@@ -2423,6 +2441,25 @@
     <w:pPr>
       <w:ind w:firstLine="0"/>
     </w:pPr>
+  </w:style>
+  <w:style w:type="character" w:customStyle="1" w:styleId="Heading4Char">
+    <w:name w:val="Heading 4 Char"/>
+    <w:basedOn w:val="DefaultParagraphFont"/>
+    <w:link w:val="Heading4"/>
+    <w:uiPriority w:val="9"/>
+    <w:semiHidden/>
+    <w:rsid w:val="00611FCA"/>
+    <w:rPr>
+      <w:rFonts w:ascii="Times New Roman" w:eastAsiaTheme="majorEastAsia" w:hAnsi="Times New Roman" w:cstheme="majorBidi"/>
+      <w:iCs/>
+      <w:color w:val="000000" w:themeColor="text1"/>
+    </w:rPr>
+  </w:style>
+  <w:style w:type="paragraph" w:customStyle="1" w:styleId="authors">
+    <w:name w:val="authors"/>
+    <w:basedOn w:val="Heading4"/>
+    <w:qFormat/>
+    <w:rsid w:val="00611FCA"/>
   </w:style>
 </w:styles>
 </file>

</xml_diff>